<commit_message>
Edited doc and added .ini file for run time arguments
</commit_message>
<xml_diff>
--- a/doc/Create an Executable Spring Boot Standalone Application.docx
+++ b/doc/Create an Executable Spring Boot Standalone Application.docx
@@ -171,7 +171,77 @@
                                 <w:szCs w:val="20"/>
                               </w:rPr>
                               <w:tab/>
-                              <w:t>&lt;groupId&gt;org.springframework.boot&lt;/groupId&gt;</w:t>
+                            </w:r>
+                            <w:proofErr w:type="gramStart"/>
+                            <w:r>
+                              <w:rPr>
+                                <w:rFonts w:ascii="Consolas" w:hAnsi="Consolas"/>
+                                <w:color w:val="000000"/>
+                                <w:sz w:val="20"/>
+                                <w:szCs w:val="20"/>
+                              </w:rPr>
+                              <w:t>&lt;</w:t>
+                            </w:r>
+                            <w:proofErr w:type="spellStart"/>
+                            <w:r>
+                              <w:rPr>
+                                <w:rFonts w:ascii="Consolas" w:hAnsi="Consolas"/>
+                                <w:color w:val="000000"/>
+                                <w:sz w:val="20"/>
+                                <w:szCs w:val="20"/>
+                              </w:rPr>
+                              <w:t>groupId</w:t>
+                            </w:r>
+                            <w:proofErr w:type="spellEnd"/>
+                            <w:r>
+                              <w:rPr>
+                                <w:rFonts w:ascii="Consolas" w:hAnsi="Consolas"/>
+                                <w:color w:val="000000"/>
+                                <w:sz w:val="20"/>
+                                <w:szCs w:val="20"/>
+                              </w:rPr>
+                              <w:t>&gt;</w:t>
+                            </w:r>
+                            <w:proofErr w:type="spellStart"/>
+                            <w:r>
+                              <w:rPr>
+                                <w:rFonts w:ascii="Consolas" w:hAnsi="Consolas"/>
+                                <w:color w:val="000000"/>
+                                <w:sz w:val="20"/>
+                                <w:szCs w:val="20"/>
+                              </w:rPr>
+                              <w:t>org.springframework.boot</w:t>
+                            </w:r>
+                            <w:proofErr w:type="spellEnd"/>
+                            <w:proofErr w:type="gramEnd"/>
+                            <w:r>
+                              <w:rPr>
+                                <w:rFonts w:ascii="Consolas" w:hAnsi="Consolas"/>
+                                <w:color w:val="000000"/>
+                                <w:sz w:val="20"/>
+                                <w:szCs w:val="20"/>
+                              </w:rPr>
+                              <w:t>&lt;/</w:t>
+                            </w:r>
+                            <w:proofErr w:type="spellStart"/>
+                            <w:r>
+                              <w:rPr>
+                                <w:rFonts w:ascii="Consolas" w:hAnsi="Consolas"/>
+                                <w:color w:val="000000"/>
+                                <w:sz w:val="20"/>
+                                <w:szCs w:val="20"/>
+                              </w:rPr>
+                              <w:t>groupId</w:t>
+                            </w:r>
+                            <w:proofErr w:type="spellEnd"/>
+                            <w:r>
+                              <w:rPr>
+                                <w:rFonts w:ascii="Consolas" w:hAnsi="Consolas"/>
+                                <w:color w:val="000000"/>
+                                <w:sz w:val="20"/>
+                                <w:szCs w:val="20"/>
+                              </w:rPr>
+                              <w:t>&gt;</w:t>
                             </w:r>
                           </w:p>
                           <w:p>
@@ -203,7 +273,47 @@
                                 <w:szCs w:val="20"/>
                               </w:rPr>
                               <w:tab/>
-                              <w:t>&lt;artifactId&gt;spring-boot-maven-plugin&lt;/artifactId&gt;</w:t>
+                              <w:t>&lt;</w:t>
+                            </w:r>
+                            <w:proofErr w:type="spellStart"/>
+                            <w:r>
+                              <w:rPr>
+                                <w:rFonts w:ascii="Consolas" w:hAnsi="Consolas"/>
+                                <w:color w:val="000000"/>
+                                <w:sz w:val="20"/>
+                                <w:szCs w:val="20"/>
+                              </w:rPr>
+                              <w:t>artifactId</w:t>
+                            </w:r>
+                            <w:proofErr w:type="spellEnd"/>
+                            <w:r>
+                              <w:rPr>
+                                <w:rFonts w:ascii="Consolas" w:hAnsi="Consolas"/>
+                                <w:color w:val="000000"/>
+                                <w:sz w:val="20"/>
+                                <w:szCs w:val="20"/>
+                              </w:rPr>
+                              <w:t>&gt;spring-boot-maven-plugin&lt;/</w:t>
+                            </w:r>
+                            <w:proofErr w:type="spellStart"/>
+                            <w:r>
+                              <w:rPr>
+                                <w:rFonts w:ascii="Consolas" w:hAnsi="Consolas"/>
+                                <w:color w:val="000000"/>
+                                <w:sz w:val="20"/>
+                                <w:szCs w:val="20"/>
+                              </w:rPr>
+                              <w:t>artifactId</w:t>
+                            </w:r>
+                            <w:proofErr w:type="spellEnd"/>
+                            <w:r>
+                              <w:rPr>
+                                <w:rFonts w:ascii="Consolas" w:hAnsi="Consolas"/>
+                                <w:color w:val="000000"/>
+                                <w:sz w:val="20"/>
+                                <w:szCs w:val="20"/>
+                              </w:rPr>
+                              <w:t>&gt;</w:t>
                             </w:r>
                           </w:p>
                           <w:p>
@@ -318,7 +428,77 @@
                           <w:szCs w:val="20"/>
                         </w:rPr>
                         <w:tab/>
-                        <w:t>&lt;groupId&gt;org.springframework.boot&lt;/groupId&gt;</w:t>
+                      </w:r>
+                      <w:proofErr w:type="gramStart"/>
+                      <w:r>
+                        <w:rPr>
+                          <w:rFonts w:ascii="Consolas" w:hAnsi="Consolas"/>
+                          <w:color w:val="000000"/>
+                          <w:sz w:val="20"/>
+                          <w:szCs w:val="20"/>
+                        </w:rPr>
+                        <w:t>&lt;</w:t>
+                      </w:r>
+                      <w:proofErr w:type="spellStart"/>
+                      <w:r>
+                        <w:rPr>
+                          <w:rFonts w:ascii="Consolas" w:hAnsi="Consolas"/>
+                          <w:color w:val="000000"/>
+                          <w:sz w:val="20"/>
+                          <w:szCs w:val="20"/>
+                        </w:rPr>
+                        <w:t>groupId</w:t>
+                      </w:r>
+                      <w:proofErr w:type="spellEnd"/>
+                      <w:r>
+                        <w:rPr>
+                          <w:rFonts w:ascii="Consolas" w:hAnsi="Consolas"/>
+                          <w:color w:val="000000"/>
+                          <w:sz w:val="20"/>
+                          <w:szCs w:val="20"/>
+                        </w:rPr>
+                        <w:t>&gt;</w:t>
+                      </w:r>
+                      <w:proofErr w:type="spellStart"/>
+                      <w:r>
+                        <w:rPr>
+                          <w:rFonts w:ascii="Consolas" w:hAnsi="Consolas"/>
+                          <w:color w:val="000000"/>
+                          <w:sz w:val="20"/>
+                          <w:szCs w:val="20"/>
+                        </w:rPr>
+                        <w:t>org.springframework.boot</w:t>
+                      </w:r>
+                      <w:proofErr w:type="spellEnd"/>
+                      <w:proofErr w:type="gramEnd"/>
+                      <w:r>
+                        <w:rPr>
+                          <w:rFonts w:ascii="Consolas" w:hAnsi="Consolas"/>
+                          <w:color w:val="000000"/>
+                          <w:sz w:val="20"/>
+                          <w:szCs w:val="20"/>
+                        </w:rPr>
+                        <w:t>&lt;/</w:t>
+                      </w:r>
+                      <w:proofErr w:type="spellStart"/>
+                      <w:r>
+                        <w:rPr>
+                          <w:rFonts w:ascii="Consolas" w:hAnsi="Consolas"/>
+                          <w:color w:val="000000"/>
+                          <w:sz w:val="20"/>
+                          <w:szCs w:val="20"/>
+                        </w:rPr>
+                        <w:t>groupId</w:t>
+                      </w:r>
+                      <w:proofErr w:type="spellEnd"/>
+                      <w:r>
+                        <w:rPr>
+                          <w:rFonts w:ascii="Consolas" w:hAnsi="Consolas"/>
+                          <w:color w:val="000000"/>
+                          <w:sz w:val="20"/>
+                          <w:szCs w:val="20"/>
+                        </w:rPr>
+                        <w:t>&gt;</w:t>
                       </w:r>
                     </w:p>
                     <w:p>
@@ -350,7 +530,47 @@
                           <w:szCs w:val="20"/>
                         </w:rPr>
                         <w:tab/>
-                        <w:t>&lt;artifactId&gt;spring-boot-maven-plugin&lt;/artifactId&gt;</w:t>
+                        <w:t>&lt;</w:t>
+                      </w:r>
+                      <w:proofErr w:type="spellStart"/>
+                      <w:r>
+                        <w:rPr>
+                          <w:rFonts w:ascii="Consolas" w:hAnsi="Consolas"/>
+                          <w:color w:val="000000"/>
+                          <w:sz w:val="20"/>
+                          <w:szCs w:val="20"/>
+                        </w:rPr>
+                        <w:t>artifactId</w:t>
+                      </w:r>
+                      <w:proofErr w:type="spellEnd"/>
+                      <w:r>
+                        <w:rPr>
+                          <w:rFonts w:ascii="Consolas" w:hAnsi="Consolas"/>
+                          <w:color w:val="000000"/>
+                          <w:sz w:val="20"/>
+                          <w:szCs w:val="20"/>
+                        </w:rPr>
+                        <w:t>&gt;spring-boot-maven-plugin&lt;/</w:t>
+                      </w:r>
+                      <w:proofErr w:type="spellStart"/>
+                      <w:r>
+                        <w:rPr>
+                          <w:rFonts w:ascii="Consolas" w:hAnsi="Consolas"/>
+                          <w:color w:val="000000"/>
+                          <w:sz w:val="20"/>
+                          <w:szCs w:val="20"/>
+                        </w:rPr>
+                        <w:t>artifactId</w:t>
+                      </w:r>
+                      <w:proofErr w:type="spellEnd"/>
+                      <w:r>
+                        <w:rPr>
+                          <w:rFonts w:ascii="Consolas" w:hAnsi="Consolas"/>
+                          <w:color w:val="000000"/>
+                          <w:sz w:val="20"/>
+                          <w:szCs w:val="20"/>
+                        </w:rPr>
+                        <w:t>&gt;</w:t>
                       </w:r>
                     </w:p>
                     <w:p>
@@ -520,6 +740,7 @@
                       <wps:txbx>
                         <w:txbxContent>
                           <w:p>
+                            <w:proofErr w:type="spellStart"/>
                             <w:r>
                               <w:rPr>
                                 <w:rFonts w:ascii="Consolas" w:hAnsi="Consolas"/>
@@ -531,6 +752,7 @@
                               </w:rPr>
                               <w:t>mvn</w:t>
                             </w:r>
+                            <w:proofErr w:type="spellEnd"/>
                             <w:r>
                               <w:rPr>
                                 <w:rFonts w:ascii="Consolas" w:hAnsi="Consolas"/>
@@ -539,8 +761,20 @@
                                 <w:szCs w:val="20"/>
                                 <w:shd w:val="clear" w:color="auto" w:fill="FFFFFF"/>
                               </w:rPr>
-                              <w:t xml:space="preserve"> clean package -DskipTests</w:t>
+                              <w:t xml:space="preserve"> clean package -</w:t>
                             </w:r>
+                            <w:proofErr w:type="spellStart"/>
+                            <w:r>
+                              <w:rPr>
+                                <w:rFonts w:ascii="Consolas" w:hAnsi="Consolas"/>
+                                <w:color w:val="000000"/>
+                                <w:sz w:val="20"/>
+                                <w:szCs w:val="20"/>
+                                <w:shd w:val="clear" w:color="auto" w:fill="FFFFFF"/>
+                              </w:rPr>
+                              <w:t>DskipTests</w:t>
+                            </w:r>
+                            <w:proofErr w:type="spellEnd"/>
                           </w:p>
                         </w:txbxContent>
                       </wps:txbx>
@@ -565,6 +799,7 @@
                 <v:textbox>
                   <w:txbxContent>
                     <w:p>
+                      <w:proofErr w:type="spellStart"/>
                       <w:r>
                         <w:rPr>
                           <w:rFonts w:ascii="Consolas" w:hAnsi="Consolas"/>
@@ -576,6 +811,7 @@
                         </w:rPr>
                         <w:t>mvn</w:t>
                       </w:r>
+                      <w:proofErr w:type="spellEnd"/>
                       <w:r>
                         <w:rPr>
                           <w:rFonts w:ascii="Consolas" w:hAnsi="Consolas"/>
@@ -584,8 +820,20 @@
                           <w:szCs w:val="20"/>
                           <w:shd w:val="clear" w:color="auto" w:fill="FFFFFF"/>
                         </w:rPr>
-                        <w:t xml:space="preserve"> clean package -DskipTests</w:t>
+                        <w:t xml:space="preserve"> clean package -</w:t>
                       </w:r>
+                      <w:proofErr w:type="spellStart"/>
+                      <w:r>
+                        <w:rPr>
+                          <w:rFonts w:ascii="Consolas" w:hAnsi="Consolas"/>
+                          <w:color w:val="000000"/>
+                          <w:sz w:val="20"/>
+                          <w:szCs w:val="20"/>
+                          <w:shd w:val="clear" w:color="auto" w:fill="FFFFFF"/>
+                        </w:rPr>
+                        <w:t>DskipTests</w:t>
+                      </w:r>
+                      <w:proofErr w:type="spellEnd"/>
                     </w:p>
                   </w:txbxContent>
                 </v:textbox>
@@ -639,7 +887,29 @@
           <w:sz w:val="24"/>
           <w:szCs w:val="24"/>
         </w:rPr>
-        <w:t>Use launch4j to create the executable file (.exe) with jre bundle</w:t>
+        <w:t xml:space="preserve">Use launch4j to create the executable file (.exe) with </w:t>
+      </w:r>
+      <w:proofErr w:type="spellStart"/>
+      <w:r>
+        <w:rPr>
+          <w:rFonts w:ascii="Times New Roman" w:hAnsi="Times New Roman" w:cs="Times New Roman"/>
+          <w:b/>
+          <w:bCs/>
+          <w:sz w:val="24"/>
+          <w:szCs w:val="24"/>
+        </w:rPr>
+        <w:t>jre</w:t>
+      </w:r>
+      <w:proofErr w:type="spellEnd"/>
+      <w:r>
+        <w:rPr>
+          <w:rFonts w:ascii="Times New Roman" w:hAnsi="Times New Roman" w:cs="Times New Roman"/>
+          <w:b/>
+          <w:bCs/>
+          <w:sz w:val="24"/>
+          <w:szCs w:val="24"/>
+        </w:rPr>
+        <w:t xml:space="preserve"> bundle</w:t>
       </w:r>
       <w:r>
         <w:rPr>
@@ -679,7 +949,25 @@
           <w:sz w:val="24"/>
           <w:szCs w:val="24"/>
         </w:rPr>
-        <w:t>Create a new directory and copy jre folder to it.</w:t>
+        <w:t xml:space="preserve">Create a new directory and copy </w:t>
+      </w:r>
+      <w:proofErr w:type="spellStart"/>
+      <w:r>
+        <w:rPr>
+          <w:rFonts w:ascii="Times New Roman" w:hAnsi="Times New Roman" w:cs="Times New Roman"/>
+          <w:sz w:val="24"/>
+          <w:szCs w:val="24"/>
+        </w:rPr>
+        <w:t>jre</w:t>
+      </w:r>
+      <w:proofErr w:type="spellEnd"/>
+      <w:r>
+        <w:rPr>
+          <w:rFonts w:ascii="Times New Roman" w:hAnsi="Times New Roman" w:cs="Times New Roman"/>
+          <w:sz w:val="24"/>
+          <w:szCs w:val="24"/>
+        </w:rPr>
+        <w:t xml:space="preserve"> folder to it.</w:t>
       </w:r>
     </w:p>
     <w:p>
@@ -942,8 +1230,18 @@
           <w:sz w:val="24"/>
           <w:szCs w:val="24"/>
         </w:rPr>
-        <w:t>In JRE tab, specify jre</w:t>
-      </w:r>
+        <w:t xml:space="preserve">In JRE tab, specify </w:t>
+      </w:r>
+      <w:proofErr w:type="spellStart"/>
+      <w:r>
+        <w:rPr>
+          <w:rFonts w:ascii="Times New Roman" w:hAnsi="Times New Roman" w:cs="Times New Roman"/>
+          <w:sz w:val="24"/>
+          <w:szCs w:val="24"/>
+        </w:rPr>
+        <w:t>jre</w:t>
+      </w:r>
+      <w:proofErr w:type="spellEnd"/>
       <w:r>
         <w:rPr>
           <w:rFonts w:ascii="Times New Roman" w:hAnsi="Times New Roman" w:cs="Times New Roman"/>
@@ -1173,7 +1471,25 @@
           <w:sz w:val="24"/>
           <w:szCs w:val="24"/>
         </w:rPr>
-        <w:t xml:space="preserve"> with jre bundle</w:t>
+        <w:t xml:space="preserve"> with </w:t>
+      </w:r>
+      <w:proofErr w:type="spellStart"/>
+      <w:r>
+        <w:rPr>
+          <w:rFonts w:ascii="Times New Roman" w:hAnsi="Times New Roman" w:cs="Times New Roman"/>
+          <w:sz w:val="24"/>
+          <w:szCs w:val="24"/>
+        </w:rPr>
+        <w:t>jre</w:t>
+      </w:r>
+      <w:proofErr w:type="spellEnd"/>
+      <w:r>
+        <w:rPr>
+          <w:rFonts w:ascii="Times New Roman" w:hAnsi="Times New Roman" w:cs="Times New Roman"/>
+          <w:sz w:val="24"/>
+          <w:szCs w:val="24"/>
+        </w:rPr>
+        <w:t xml:space="preserve"> bundle</w:t>
       </w:r>
       <w:r>
         <w:rPr>
@@ -1411,6 +1727,193 @@
           <w:szCs w:val="24"/>
         </w:rPr>
       </w:pPr>
+    </w:p>
+    <w:p>
+      <w:pPr>
+        <w:rPr>
+          <w:rFonts w:ascii="Times New Roman" w:hAnsi="Times New Roman" w:cs="Times New Roman"/>
+          <w:sz w:val="24"/>
+          <w:szCs w:val="24"/>
+        </w:rPr>
+      </w:pPr>
+      <w:r>
+        <w:rPr>
+          <w:rFonts w:ascii="Times New Roman" w:hAnsi="Times New Roman" w:cs="Times New Roman"/>
+          <w:sz w:val="24"/>
+          <w:szCs w:val="24"/>
+        </w:rPr>
+        <w:t>If run time arguments need to be specified, create a .</w:t>
+      </w:r>
+      <w:proofErr w:type="spellStart"/>
+      <w:r>
+        <w:rPr>
+          <w:rFonts w:ascii="Times New Roman" w:hAnsi="Times New Roman" w:cs="Times New Roman"/>
+          <w:sz w:val="24"/>
+          <w:szCs w:val="24"/>
+        </w:rPr>
+        <w:t>ini</w:t>
+      </w:r>
+      <w:proofErr w:type="spellEnd"/>
+      <w:r>
+        <w:rPr>
+          <w:rFonts w:ascii="Times New Roman" w:hAnsi="Times New Roman" w:cs="Times New Roman"/>
+          <w:sz w:val="24"/>
+          <w:szCs w:val="24"/>
+        </w:rPr>
+        <w:t xml:space="preserve"> file in the same directory where the .exe file resides.  </w:t>
+      </w:r>
+      <w:r>
+        <w:rPr>
+          <w:rFonts w:ascii="Times New Roman" w:hAnsi="Times New Roman" w:cs="Times New Roman"/>
+          <w:sz w:val="24"/>
+          <w:szCs w:val="24"/>
+        </w:rPr>
+        <w:t xml:space="preserve">The </w:t>
+      </w:r>
+      <w:proofErr w:type="spellStart"/>
+      <w:r>
+        <w:rPr>
+          <w:rFonts w:ascii="Times New Roman" w:hAnsi="Times New Roman" w:cs="Times New Roman"/>
+          <w:sz w:val="24"/>
+          <w:szCs w:val="24"/>
+        </w:rPr>
+        <w:t>ini</w:t>
+      </w:r>
+      <w:proofErr w:type="spellEnd"/>
+      <w:r>
+        <w:rPr>
+          <w:rFonts w:ascii="Times New Roman" w:hAnsi="Times New Roman" w:cs="Times New Roman"/>
+          <w:sz w:val="24"/>
+          <w:szCs w:val="24"/>
+        </w:rPr>
+        <w:t xml:space="preserve"> file's name must correspond to the exe file (myapp.exe: myapp.l4j.ini)</w:t>
+      </w:r>
+      <w:r>
+        <w:rPr>
+          <w:rFonts w:ascii="Times New Roman" w:hAnsi="Times New Roman" w:cs="Times New Roman"/>
+          <w:sz w:val="24"/>
+          <w:szCs w:val="24"/>
+        </w:rPr>
+        <w:t>.  Example of contents in the .</w:t>
+      </w:r>
+      <w:proofErr w:type="spellStart"/>
+      <w:r>
+        <w:rPr>
+          <w:rFonts w:ascii="Times New Roman" w:hAnsi="Times New Roman" w:cs="Times New Roman"/>
+          <w:sz w:val="24"/>
+          <w:szCs w:val="24"/>
+        </w:rPr>
+        <w:t>ini</w:t>
+      </w:r>
+      <w:proofErr w:type="spellEnd"/>
+      <w:r>
+        <w:rPr>
+          <w:rFonts w:ascii="Times New Roman" w:hAnsi="Times New Roman" w:cs="Times New Roman"/>
+          <w:sz w:val="24"/>
+          <w:szCs w:val="24"/>
+        </w:rPr>
+        <w:t xml:space="preserve"> file:</w:t>
+      </w:r>
+    </w:p>
+    <w:p>
+      <w:pPr>
+        <w:rPr>
+          <w:rFonts w:ascii="Times New Roman" w:hAnsi="Times New Roman" w:cs="Times New Roman"/>
+          <w:sz w:val="24"/>
+          <w:szCs w:val="24"/>
+        </w:rPr>
+      </w:pPr>
+      <w:r>
+        <w:rPr>
+          <w:rFonts w:ascii="Times New Roman" w:hAnsi="Times New Roman" w:cs="Times New Roman"/>
+          <w:sz w:val="24"/>
+          <w:szCs w:val="24"/>
+        </w:rPr>
+        <w:t>-</w:t>
+      </w:r>
+      <w:proofErr w:type="spellStart"/>
+      <w:proofErr w:type="gramStart"/>
+      <w:r>
+        <w:rPr>
+          <w:rFonts w:ascii="Times New Roman" w:hAnsi="Times New Roman" w:cs="Times New Roman"/>
+          <w:sz w:val="24"/>
+          <w:szCs w:val="24"/>
+        </w:rPr>
+        <w:t>Dspring.config.location</w:t>
+      </w:r>
+      <w:proofErr w:type="spellEnd"/>
+      <w:proofErr w:type="gramEnd"/>
+      <w:r>
+        <w:rPr>
+          <w:rFonts w:ascii="Times New Roman" w:hAnsi="Times New Roman" w:cs="Times New Roman"/>
+          <w:sz w:val="24"/>
+          <w:szCs w:val="24"/>
+        </w:rPr>
+        <w:t>=</w:t>
+      </w:r>
+      <w:proofErr w:type="spellStart"/>
+      <w:r>
+        <w:rPr>
+          <w:rFonts w:ascii="Times New Roman" w:hAnsi="Times New Roman" w:cs="Times New Roman"/>
+          <w:sz w:val="24"/>
+          <w:szCs w:val="24"/>
+        </w:rPr>
+        <w:t>classpath</w:t>
+      </w:r>
+      <w:proofErr w:type="spellEnd"/>
+      <w:r>
+        <w:rPr>
+          <w:rFonts w:ascii="Times New Roman" w:hAnsi="Times New Roman" w:cs="Times New Roman"/>
+          <w:sz w:val="24"/>
+          <w:szCs w:val="24"/>
+        </w:rPr>
+        <w:t>:/</w:t>
+      </w:r>
+      <w:proofErr w:type="spellStart"/>
+      <w:r>
+        <w:rPr>
+          <w:rFonts w:ascii="Times New Roman" w:hAnsi="Times New Roman" w:cs="Times New Roman"/>
+          <w:sz w:val="24"/>
+          <w:szCs w:val="24"/>
+        </w:rPr>
+        <w:t>application.properties</w:t>
+      </w:r>
+      <w:proofErr w:type="spellEnd"/>
+    </w:p>
+    <w:p>
+      <w:pPr>
+        <w:rPr>
+          <w:rFonts w:ascii="Times New Roman" w:hAnsi="Times New Roman" w:cs="Times New Roman"/>
+          <w:sz w:val="24"/>
+          <w:szCs w:val="24"/>
+        </w:rPr>
+      </w:pPr>
+      <w:r>
+        <w:rPr>
+          <w:rFonts w:ascii="Times New Roman" w:hAnsi="Times New Roman" w:cs="Times New Roman"/>
+          <w:sz w:val="24"/>
+          <w:szCs w:val="24"/>
+        </w:rPr>
+        <w:t>-</w:t>
+      </w:r>
+      <w:proofErr w:type="spellStart"/>
+      <w:r>
+        <w:rPr>
+          <w:rFonts w:ascii="Times New Roman" w:hAnsi="Times New Roman" w:cs="Times New Roman"/>
+          <w:sz w:val="24"/>
+          <w:szCs w:val="24"/>
+        </w:rPr>
+        <w:t>Dserver.port</w:t>
+      </w:r>
+      <w:proofErr w:type="spellEnd"/>
+      <w:r>
+        <w:rPr>
+          <w:rFonts w:ascii="Times New Roman" w:hAnsi="Times New Roman" w:cs="Times New Roman"/>
+          <w:sz w:val="24"/>
+          <w:szCs w:val="24"/>
+        </w:rPr>
+        <w:t>=8081</w:t>
+      </w:r>
     </w:p>
     <w:p>
       <w:pPr>

</xml_diff>

<commit_message>
Added H2 console and docs
</commit_message>
<xml_diff>
--- a/doc/Create an Executable Spring Boot Standalone Application.docx
+++ b/doc/Create an Executable Spring Boot Standalone Application.docx
@@ -171,15 +171,6 @@
                                 <w:szCs w:val="20"/>
                               </w:rPr>
                               <w:tab/>
-                            </w:r>
-                            <w:proofErr w:type="gramStart"/>
-                            <w:r>
-                              <w:rPr>
-                                <w:rFonts w:ascii="Consolas" w:hAnsi="Consolas"/>
-                                <w:color w:val="000000"/>
-                                <w:sz w:val="20"/>
-                                <w:szCs w:val="20"/>
-                              </w:rPr>
                               <w:t>&lt;</w:t>
                             </w:r>
                             <w:proofErr w:type="spellStart"/>
@@ -213,7 +204,6 @@
                               <w:t>org.springframework.boot</w:t>
                             </w:r>
                             <w:proofErr w:type="spellEnd"/>
-                            <w:proofErr w:type="gramEnd"/>
                             <w:r>
                               <w:rPr>
                                 <w:rFonts w:ascii="Consolas" w:hAnsi="Consolas"/>
@@ -428,15 +418,6 @@
                           <w:szCs w:val="20"/>
                         </w:rPr>
                         <w:tab/>
-                      </w:r>
-                      <w:proofErr w:type="gramStart"/>
-                      <w:r>
-                        <w:rPr>
-                          <w:rFonts w:ascii="Consolas" w:hAnsi="Consolas"/>
-                          <w:color w:val="000000"/>
-                          <w:sz w:val="20"/>
-                          <w:szCs w:val="20"/>
-                        </w:rPr>
                         <w:t>&lt;</w:t>
                       </w:r>
                       <w:proofErr w:type="spellStart"/>
@@ -470,7 +451,6 @@
                         <w:t>org.springframework.boot</w:t>
                       </w:r>
                       <w:proofErr w:type="spellEnd"/>
-                      <w:proofErr w:type="gramEnd"/>
                       <w:r>
                         <w:rPr>
                           <w:rFonts w:ascii="Consolas" w:hAnsi="Consolas"/>
@@ -967,7 +947,23 @@
           <w:sz w:val="24"/>
           <w:szCs w:val="24"/>
         </w:rPr>
-        <w:t xml:space="preserve"> folder to it.</w:t>
+        <w:t xml:space="preserve"> folder </w:t>
+      </w:r>
+      <w:r>
+        <w:rPr>
+          <w:rFonts w:ascii="Times New Roman" w:hAnsi="Times New Roman" w:cs="Times New Roman"/>
+          <w:sz w:val="24"/>
+          <w:szCs w:val="24"/>
+        </w:rPr>
+        <w:t>in</w:t>
+      </w:r>
+      <w:r>
+        <w:rPr>
+          <w:rFonts w:ascii="Times New Roman" w:hAnsi="Times New Roman" w:cs="Times New Roman"/>
+          <w:sz w:val="24"/>
+          <w:szCs w:val="24"/>
+        </w:rPr>
+        <w:t>to it.</w:t>
       </w:r>
     </w:p>
     <w:p>
@@ -1047,7 +1043,23 @@
           <w:sz w:val="24"/>
           <w:szCs w:val="24"/>
         </w:rPr>
-        <w:t>In Basic tab, specify output exe file location and the application jar file location.  Icon can also be specified.</w:t>
+        <w:t xml:space="preserve">In Basic tab, specify output exe file location and the application jar file location.  Icon </w:t>
+      </w:r>
+      <w:r>
+        <w:rPr>
+          <w:rFonts w:ascii="Times New Roman" w:hAnsi="Times New Roman" w:cs="Times New Roman"/>
+          <w:sz w:val="24"/>
+          <w:szCs w:val="24"/>
+        </w:rPr>
+        <w:t xml:space="preserve">for representing the exe application </w:t>
+      </w:r>
+      <w:r>
+        <w:rPr>
+          <w:rFonts w:ascii="Times New Roman" w:hAnsi="Times New Roman" w:cs="Times New Roman"/>
+          <w:sz w:val="24"/>
+          <w:szCs w:val="24"/>
+        </w:rPr>
+        <w:t>can also be specified.</w:t>
       </w:r>
     </w:p>
     <w:p>
@@ -1065,10 +1077,10 @@
         </w:rPr>
         <w:lastRenderedPageBreak/>
         <w:drawing>
-          <wp:inline distT="0" distB="0" distL="0" distR="0" wp14:anchorId="1FA473A2" wp14:editId="2322C17D">
-            <wp:extent cx="5937172" cy="3873500"/>
-            <wp:effectExtent l="0" t="0" r="0" b="0"/>
-            <wp:docPr id="116299987" name="Picture 1" descr="A screenshot of a computer&#10;&#10;Description automatically generated"/>
+          <wp:inline distT="0" distB="0" distL="0" distR="0" wp14:anchorId="4447E519" wp14:editId="31EFE5AF">
+            <wp:extent cx="5943600" cy="3801110"/>
+            <wp:effectExtent l="0" t="0" r="0" b="8890"/>
+            <wp:docPr id="574709927" name="Picture 1"/>
             <wp:cNvGraphicFramePr>
               <a:graphicFrameLocks xmlns:a="http://schemas.openxmlformats.org/drawingml/2006/main" noChangeAspect="1"/>
             </wp:cNvGraphicFramePr>
@@ -1076,7 +1088,7 @@
               <a:graphicData uri="http://schemas.openxmlformats.org/drawingml/2006/picture">
                 <pic:pic xmlns:pic="http://schemas.openxmlformats.org/drawingml/2006/picture">
                   <pic:nvPicPr>
-                    <pic:cNvPr id="116299987" name="Picture 1" descr="A screenshot of a computer&#10;&#10;Description automatically generated"/>
+                    <pic:cNvPr id="574709927" name=""/>
                     <pic:cNvPicPr/>
                   </pic:nvPicPr>
                   <pic:blipFill>
@@ -1088,7 +1100,7 @@
                   <pic:spPr>
                     <a:xfrm>
                       <a:off x="0" y="0"/>
-                      <a:ext cx="5943535" cy="3877651"/>
+                      <a:ext cx="5943600" cy="3801110"/>
                     </a:xfrm>
                     <a:prstGeom prst="rect">
                       <a:avLst/>
@@ -1290,6 +1302,7 @@
         <w:rPr>
           <w:noProof/>
         </w:rPr>
+        <w:lastRenderedPageBreak/>
         <w:drawing>
           <wp:inline distT="0" distB="0" distL="0" distR="0" wp14:anchorId="7BD8845E" wp14:editId="29AA35D9">
             <wp:extent cx="5943600" cy="3329305"/>
@@ -1398,10 +1411,10 @@
           <w:noProof/>
         </w:rPr>
         <w:drawing>
-          <wp:inline distT="0" distB="0" distL="0" distR="0" wp14:anchorId="4F0042AE" wp14:editId="59A1F94A">
-            <wp:extent cx="2559050" cy="1226652"/>
-            <wp:effectExtent l="0" t="0" r="0" b="0"/>
-            <wp:docPr id="431540383" name="Picture 1" descr="A black text on a white background&#10;&#10;Description automatically generated"/>
+          <wp:inline distT="0" distB="0" distL="0" distR="0" wp14:anchorId="07F59C9E" wp14:editId="5E2AE0F5">
+            <wp:extent cx="2432050" cy="1583986"/>
+            <wp:effectExtent l="0" t="0" r="6350" b="0"/>
+            <wp:docPr id="1356746474" name="Picture 1"/>
             <wp:cNvGraphicFramePr>
               <a:graphicFrameLocks xmlns:a="http://schemas.openxmlformats.org/drawingml/2006/main" noChangeAspect="1"/>
             </wp:cNvGraphicFramePr>
@@ -1409,7 +1422,7 @@
               <a:graphicData uri="http://schemas.openxmlformats.org/drawingml/2006/picture">
                 <pic:pic xmlns:pic="http://schemas.openxmlformats.org/drawingml/2006/picture">
                   <pic:nvPicPr>
-                    <pic:cNvPr id="431540383" name="Picture 1" descr="A black text on a white background&#10;&#10;Description automatically generated"/>
+                    <pic:cNvPr id="1356746474" name=""/>
                     <pic:cNvPicPr/>
                   </pic:nvPicPr>
                   <pic:blipFill>
@@ -1421,7 +1434,7 @@
                   <pic:spPr>
                     <a:xfrm>
                       <a:off x="0" y="0"/>
-                      <a:ext cx="2612147" cy="1252104"/>
+                      <a:ext cx="2452310" cy="1597181"/>
                     </a:xfrm>
                     <a:prstGeom prst="rect">
                       <a:avLst/>
@@ -1521,10 +1534,10 @@
         </w:rPr>
         <w:lastRenderedPageBreak/>
         <w:drawing>
-          <wp:inline distT="0" distB="0" distL="0" distR="0" wp14:anchorId="2386137F" wp14:editId="36C305EC">
-            <wp:extent cx="5416550" cy="3079794"/>
-            <wp:effectExtent l="0" t="0" r="0" b="0"/>
-            <wp:docPr id="1655050968" name="Picture 1" descr="A screen shot of a computer screen&#10;&#10;Description automatically generated"/>
+          <wp:inline distT="0" distB="0" distL="0" distR="0" wp14:anchorId="247D290C" wp14:editId="31899B30">
+            <wp:extent cx="5943600" cy="3381375"/>
+            <wp:effectExtent l="0" t="0" r="0" b="9525"/>
+            <wp:docPr id="458849550" name="Picture 1"/>
             <wp:cNvGraphicFramePr>
               <a:graphicFrameLocks xmlns:a="http://schemas.openxmlformats.org/drawingml/2006/main" noChangeAspect="1"/>
             </wp:cNvGraphicFramePr>
@@ -1532,7 +1545,7 @@
               <a:graphicData uri="http://schemas.openxmlformats.org/drawingml/2006/picture">
                 <pic:pic xmlns:pic="http://schemas.openxmlformats.org/drawingml/2006/picture">
                   <pic:nvPicPr>
-                    <pic:cNvPr id="1655050968" name="Picture 1" descr="A screen shot of a computer screen&#10;&#10;Description automatically generated"/>
+                    <pic:cNvPr id="458849550" name=""/>
                     <pic:cNvPicPr/>
                   </pic:nvPicPr>
                   <pic:blipFill>
@@ -1544,7 +1557,7 @@
                   <pic:spPr>
                     <a:xfrm>
                       <a:off x="0" y="0"/>
-                      <a:ext cx="5451226" cy="3099510"/>
+                      <a:ext cx="5943600" cy="3381375"/>
                     </a:xfrm>
                     <a:prstGeom prst="rect">
                       <a:avLst/>
@@ -1730,19 +1743,114 @@
     </w:p>
     <w:p>
       <w:pPr>
-        <w:rPr>
-          <w:rFonts w:ascii="Times New Roman" w:hAnsi="Times New Roman" w:cs="Times New Roman"/>
-          <w:sz w:val="24"/>
-          <w:szCs w:val="24"/>
-        </w:rPr>
-      </w:pPr>
-      <w:r>
-        <w:rPr>
-          <w:rFonts w:ascii="Times New Roman" w:hAnsi="Times New Roman" w:cs="Times New Roman"/>
-          <w:sz w:val="24"/>
-          <w:szCs w:val="24"/>
-        </w:rPr>
-        <w:t>If run time arguments need to be specified, create a .</w:t>
+        <w:pStyle w:val="ListParagraph"/>
+        <w:numPr>
+          <w:ilvl w:val="0"/>
+          <w:numId w:val="1"/>
+        </w:numPr>
+        <w:rPr>
+          <w:rFonts w:ascii="Times New Roman" w:hAnsi="Times New Roman" w:cs="Times New Roman"/>
+          <w:sz w:val="24"/>
+          <w:szCs w:val="24"/>
+        </w:rPr>
+      </w:pPr>
+      <w:r>
+        <w:rPr>
+          <w:rFonts w:ascii="Times New Roman" w:hAnsi="Times New Roman" w:cs="Times New Roman"/>
+          <w:sz w:val="24"/>
+          <w:szCs w:val="24"/>
+        </w:rPr>
+        <w:t xml:space="preserve">If run time arguments need to be specified, create a </w:t>
+      </w:r>
+      <w:r>
+        <w:rPr>
+          <w:rFonts w:ascii="Times New Roman" w:hAnsi="Times New Roman" w:cs="Times New Roman"/>
+          <w:sz w:val="24"/>
+          <w:szCs w:val="24"/>
+        </w:rPr>
+        <w:t>.</w:t>
+      </w:r>
+      <w:r>
+        <w:rPr>
+          <w:rFonts w:ascii="Times New Roman" w:hAnsi="Times New Roman" w:cs="Times New Roman"/>
+          <w:sz w:val="24"/>
+          <w:szCs w:val="24"/>
+        </w:rPr>
+        <w:t>l4j.ini</w:t>
+      </w:r>
+      <w:r>
+        <w:rPr>
+          <w:rFonts w:ascii="Times New Roman" w:hAnsi="Times New Roman" w:cs="Times New Roman"/>
+          <w:sz w:val="24"/>
+          <w:szCs w:val="24"/>
+        </w:rPr>
+        <w:t xml:space="preserve"> </w:t>
+      </w:r>
+      <w:r>
+        <w:rPr>
+          <w:rFonts w:ascii="Times New Roman" w:hAnsi="Times New Roman" w:cs="Times New Roman"/>
+          <w:sz w:val="24"/>
+          <w:szCs w:val="24"/>
+        </w:rPr>
+        <w:t xml:space="preserve">file in the same directory where the .exe file resides.  The </w:t>
+      </w:r>
+      <w:r>
+        <w:rPr>
+          <w:rFonts w:ascii="Times New Roman" w:hAnsi="Times New Roman" w:cs="Times New Roman"/>
+          <w:sz w:val="24"/>
+          <w:szCs w:val="24"/>
+        </w:rPr>
+        <w:t>l4j.ini</w:t>
+      </w:r>
+      <w:r>
+        <w:rPr>
+          <w:rFonts w:ascii="Times New Roman" w:hAnsi="Times New Roman" w:cs="Times New Roman"/>
+          <w:sz w:val="24"/>
+          <w:szCs w:val="24"/>
+        </w:rPr>
+        <w:t xml:space="preserve"> </w:t>
+      </w:r>
+      <w:r>
+        <w:rPr>
+          <w:rFonts w:ascii="Times New Roman" w:hAnsi="Times New Roman" w:cs="Times New Roman"/>
+          <w:sz w:val="24"/>
+          <w:szCs w:val="24"/>
+        </w:rPr>
+        <w:t xml:space="preserve">file's name must correspond to the exe file (myapp.exe: myapp.l4j.ini).  Example of contents in the </w:t>
+      </w:r>
+      <w:r>
+        <w:rPr>
+          <w:rFonts w:ascii="Times New Roman" w:hAnsi="Times New Roman" w:cs="Times New Roman"/>
+          <w:sz w:val="24"/>
+          <w:szCs w:val="24"/>
+        </w:rPr>
+        <w:t>.l4j</w:t>
+      </w:r>
+      <w:r>
+        <w:rPr>
+          <w:rFonts w:ascii="Times New Roman" w:hAnsi="Times New Roman" w:cs="Times New Roman"/>
+          <w:sz w:val="24"/>
+          <w:szCs w:val="24"/>
+        </w:rPr>
+        <w:t>.ini file:</w:t>
+      </w:r>
+    </w:p>
+    <w:p>
+      <w:pPr>
+        <w:ind w:firstLine="720"/>
+        <w:rPr>
+          <w:rFonts w:ascii="Times New Roman" w:hAnsi="Times New Roman" w:cs="Times New Roman"/>
+          <w:sz w:val="24"/>
+          <w:szCs w:val="24"/>
+        </w:rPr>
+      </w:pPr>
+      <w:r>
+        <w:rPr>
+          <w:rFonts w:ascii="Times New Roman" w:hAnsi="Times New Roman" w:cs="Times New Roman"/>
+          <w:sz w:val="24"/>
+          <w:szCs w:val="24"/>
+        </w:rPr>
+        <w:t>-</w:t>
       </w:r>
       <w:proofErr w:type="spellStart"/>
       <w:r>
@@ -1751,7 +1859,7 @@
           <w:sz w:val="24"/>
           <w:szCs w:val="24"/>
         </w:rPr>
-        <w:t>ini</w:t>
+        <w:t>Dspring.config.location</w:t>
       </w:r>
       <w:proofErr w:type="spellEnd"/>
       <w:r>
@@ -1760,15 +1868,7 @@
           <w:sz w:val="24"/>
           <w:szCs w:val="24"/>
         </w:rPr>
-        <w:t xml:space="preserve"> file in the same directory where the .exe file resides.  </w:t>
-      </w:r>
-      <w:r>
-        <w:rPr>
-          <w:rFonts w:ascii="Times New Roman" w:hAnsi="Times New Roman" w:cs="Times New Roman"/>
-          <w:sz w:val="24"/>
-          <w:szCs w:val="24"/>
-        </w:rPr>
-        <w:t xml:space="preserve">The </w:t>
+        <w:t>=</w:t>
       </w:r>
       <w:proofErr w:type="spellStart"/>
       <w:r>
@@ -1777,7 +1877,7 @@
           <w:sz w:val="24"/>
           <w:szCs w:val="24"/>
         </w:rPr>
-        <w:t>ini</w:t>
+        <w:t>classpath</w:t>
       </w:r>
       <w:proofErr w:type="spellEnd"/>
       <w:r>
@@ -1786,15 +1886,7 @@
           <w:sz w:val="24"/>
           <w:szCs w:val="24"/>
         </w:rPr>
-        <w:t xml:space="preserve"> file's name must correspond to the exe file (myapp.exe: myapp.l4j.ini)</w:t>
-      </w:r>
-      <w:r>
-        <w:rPr>
-          <w:rFonts w:ascii="Times New Roman" w:hAnsi="Times New Roman" w:cs="Times New Roman"/>
-          <w:sz w:val="24"/>
-          <w:szCs w:val="24"/>
-        </w:rPr>
-        <w:t>.  Example of contents in the .</w:t>
+        <w:t>:/</w:t>
       </w:r>
       <w:proofErr w:type="spellStart"/>
       <w:r>
@@ -1803,20 +1895,13 @@
           <w:sz w:val="24"/>
           <w:szCs w:val="24"/>
         </w:rPr>
-        <w:t>ini</w:t>
+        <w:t>application.properties</w:t>
       </w:r>
       <w:proofErr w:type="spellEnd"/>
-      <w:r>
-        <w:rPr>
-          <w:rFonts w:ascii="Times New Roman" w:hAnsi="Times New Roman" w:cs="Times New Roman"/>
-          <w:sz w:val="24"/>
-          <w:szCs w:val="24"/>
-        </w:rPr>
-        <w:t xml:space="preserve"> file:</w:t>
-      </w:r>
-    </w:p>
-    <w:p>
-      <w:pPr>
+    </w:p>
+    <w:p>
+      <w:pPr>
+        <w:ind w:firstLine="720"/>
         <w:rPr>
           <w:rFonts w:ascii="Times New Roman" w:hAnsi="Times New Roman" w:cs="Times New Roman"/>
           <w:sz w:val="24"/>
@@ -1832,24 +1917,54 @@
         <w:t>-</w:t>
       </w:r>
       <w:proofErr w:type="spellStart"/>
-      <w:proofErr w:type="gramStart"/>
-      <w:r>
-        <w:rPr>
-          <w:rFonts w:ascii="Times New Roman" w:hAnsi="Times New Roman" w:cs="Times New Roman"/>
-          <w:sz w:val="24"/>
-          <w:szCs w:val="24"/>
-        </w:rPr>
-        <w:t>Dspring.config.location</w:t>
+      <w:r>
+        <w:rPr>
+          <w:rFonts w:ascii="Times New Roman" w:hAnsi="Times New Roman" w:cs="Times New Roman"/>
+          <w:sz w:val="24"/>
+          <w:szCs w:val="24"/>
+        </w:rPr>
+        <w:t>Dserver.port</w:t>
       </w:r>
       <w:proofErr w:type="spellEnd"/>
-      <w:proofErr w:type="gramEnd"/>
-      <w:r>
-        <w:rPr>
-          <w:rFonts w:ascii="Times New Roman" w:hAnsi="Times New Roman" w:cs="Times New Roman"/>
-          <w:sz w:val="24"/>
-          <w:szCs w:val="24"/>
-        </w:rPr>
-        <w:t>=</w:t>
+      <w:r>
+        <w:rPr>
+          <w:rFonts w:ascii="Times New Roman" w:hAnsi="Times New Roman" w:cs="Times New Roman"/>
+          <w:sz w:val="24"/>
+          <w:szCs w:val="24"/>
+        </w:rPr>
+        <w:t>=8081</w:t>
+      </w:r>
+    </w:p>
+    <w:p>
+      <w:pPr>
+        <w:ind w:firstLine="720"/>
+        <w:rPr>
+          <w:rFonts w:ascii="Times New Roman" w:hAnsi="Times New Roman" w:cs="Times New Roman"/>
+          <w:sz w:val="24"/>
+          <w:szCs w:val="24"/>
+        </w:rPr>
+      </w:pPr>
+    </w:p>
+    <w:p>
+      <w:pPr>
+        <w:pStyle w:val="ListParagraph"/>
+        <w:numPr>
+          <w:ilvl w:val="0"/>
+          <w:numId w:val="1"/>
+        </w:numPr>
+        <w:rPr>
+          <w:rFonts w:ascii="Times New Roman" w:hAnsi="Times New Roman" w:cs="Times New Roman"/>
+          <w:sz w:val="24"/>
+          <w:szCs w:val="24"/>
+        </w:rPr>
+      </w:pPr>
+      <w:r>
+        <w:rPr>
+          <w:rFonts w:ascii="Times New Roman" w:hAnsi="Times New Roman" w:cs="Times New Roman"/>
+          <w:sz w:val="24"/>
+          <w:szCs w:val="24"/>
+        </w:rPr>
+        <w:t xml:space="preserve">To access the portable database, use </w:t>
       </w:r>
       <w:proofErr w:type="spellStart"/>
       <w:r>
@@ -1858,7 +1973,7 @@
           <w:sz w:val="24"/>
           <w:szCs w:val="24"/>
         </w:rPr>
-        <w:t>classpath</w:t>
+        <w:t>DBeaver</w:t>
       </w:r>
       <w:proofErr w:type="spellEnd"/>
       <w:r>
@@ -1867,7 +1982,117 @@
           <w:sz w:val="24"/>
           <w:szCs w:val="24"/>
         </w:rPr>
-        <w:t>:/</w:t>
+        <w:t xml:space="preserve"> as </w:t>
+      </w:r>
+      <w:r>
+        <w:rPr>
+          <w:rFonts w:ascii="Times New Roman" w:hAnsi="Times New Roman" w:cs="Times New Roman"/>
+          <w:sz w:val="24"/>
+          <w:szCs w:val="24"/>
+        </w:rPr>
+        <w:t>a</w:t>
+      </w:r>
+      <w:r>
+        <w:rPr>
+          <w:rFonts w:ascii="Times New Roman" w:hAnsi="Times New Roman" w:cs="Times New Roman"/>
+          <w:sz w:val="24"/>
+          <w:szCs w:val="24"/>
+        </w:rPr>
+        <w:t xml:space="preserve"> universal SQL client.  </w:t>
+      </w:r>
+      <w:r>
+        <w:rPr>
+          <w:rFonts w:ascii="Times New Roman" w:hAnsi="Times New Roman" w:cs="Times New Roman"/>
+          <w:sz w:val="24"/>
+          <w:szCs w:val="24"/>
+        </w:rPr>
+        <w:t>However, application needs to be terminated to unlock the database.</w:t>
+      </w:r>
+    </w:p>
+    <w:p>
+      <w:pPr>
+        <w:pStyle w:val="ListParagraph"/>
+        <w:rPr>
+          <w:rFonts w:ascii="Times New Roman" w:hAnsi="Times New Roman" w:cs="Times New Roman"/>
+          <w:sz w:val="24"/>
+          <w:szCs w:val="24"/>
+        </w:rPr>
+      </w:pPr>
+    </w:p>
+    <w:p>
+      <w:pPr>
+        <w:pStyle w:val="ListParagraph"/>
+        <w:numPr>
+          <w:ilvl w:val="0"/>
+          <w:numId w:val="1"/>
+        </w:numPr>
+        <w:rPr>
+          <w:rFonts w:ascii="Times New Roman" w:hAnsi="Times New Roman" w:cs="Times New Roman"/>
+          <w:sz w:val="24"/>
+          <w:szCs w:val="24"/>
+        </w:rPr>
+      </w:pPr>
+      <w:r>
+        <w:rPr>
+          <w:rFonts w:ascii="Times New Roman" w:hAnsi="Times New Roman" w:cs="Times New Roman"/>
+          <w:sz w:val="24"/>
+          <w:szCs w:val="24"/>
+        </w:rPr>
+        <w:t xml:space="preserve"> Alternatively, u</w:t>
+      </w:r>
+      <w:r>
+        <w:rPr>
+          <w:rFonts w:ascii="Times New Roman" w:hAnsi="Times New Roman" w:cs="Times New Roman"/>
+          <w:sz w:val="24"/>
+          <w:szCs w:val="24"/>
+        </w:rPr>
+        <w:t>se http://localhost:8081/SpringBoot_Form/h2-console to access H2 console in browser:</w:t>
+      </w:r>
+    </w:p>
+    <w:p>
+      <w:pPr>
+        <w:pStyle w:val="ListParagraph"/>
+        <w:rPr>
+          <w:rFonts w:ascii="Times New Roman" w:hAnsi="Times New Roman" w:cs="Times New Roman"/>
+          <w:sz w:val="24"/>
+          <w:szCs w:val="24"/>
+        </w:rPr>
+      </w:pPr>
+    </w:p>
+    <w:p>
+      <w:pPr>
+        <w:pStyle w:val="ListParagraph"/>
+        <w:rPr>
+          <w:rFonts w:ascii="Times New Roman" w:hAnsi="Times New Roman" w:cs="Times New Roman"/>
+          <w:sz w:val="24"/>
+          <w:szCs w:val="24"/>
+        </w:rPr>
+      </w:pPr>
+      <w:r>
+        <w:rPr>
+          <w:rFonts w:ascii="Times New Roman" w:hAnsi="Times New Roman" w:cs="Times New Roman"/>
+          <w:sz w:val="24"/>
+          <w:szCs w:val="24"/>
+        </w:rPr>
+        <w:t>Driver Class: org.h2.Driver</w:t>
+      </w:r>
+    </w:p>
+    <w:p>
+      <w:pPr>
+        <w:pStyle w:val="ListParagraph"/>
+        <w:rPr>
+          <w:rFonts w:ascii="Times New Roman" w:hAnsi="Times New Roman" w:cs="Times New Roman"/>
+          <w:sz w:val="24"/>
+          <w:szCs w:val="24"/>
+        </w:rPr>
+      </w:pPr>
+      <w:r>
+        <w:rPr>
+          <w:rFonts w:ascii="Times New Roman" w:hAnsi="Times New Roman" w:cs="Times New Roman"/>
+          <w:sz w:val="24"/>
+          <w:szCs w:val="24"/>
+        </w:rPr>
+        <w:t>JDBC URL: jdbc:h2:file:./</w:t>
       </w:r>
       <w:proofErr w:type="spellStart"/>
       <w:r>
@@ -1876,6 +2101,107 @@
           <w:sz w:val="24"/>
           <w:szCs w:val="24"/>
         </w:rPr>
+        <w:t>mydemodb</w:t>
+      </w:r>
+      <w:proofErr w:type="spellEnd"/>
+    </w:p>
+    <w:p>
+      <w:pPr>
+        <w:pStyle w:val="ListParagraph"/>
+        <w:rPr>
+          <w:rFonts w:ascii="Times New Roman" w:hAnsi="Times New Roman" w:cs="Times New Roman"/>
+          <w:sz w:val="24"/>
+          <w:szCs w:val="24"/>
+        </w:rPr>
+      </w:pPr>
+      <w:r>
+        <w:rPr>
+          <w:rFonts w:ascii="Times New Roman" w:hAnsi="Times New Roman" w:cs="Times New Roman"/>
+          <w:sz w:val="24"/>
+          <w:szCs w:val="24"/>
+        </w:rPr>
+        <w:lastRenderedPageBreak/>
+        <w:t xml:space="preserve">User Name: </w:t>
+      </w:r>
+      <w:proofErr w:type="spellStart"/>
+      <w:r>
+        <w:rPr>
+          <w:rFonts w:ascii="Times New Roman" w:hAnsi="Times New Roman" w:cs="Times New Roman"/>
+          <w:sz w:val="24"/>
+          <w:szCs w:val="24"/>
+        </w:rPr>
+        <w:t>sa</w:t>
+      </w:r>
+      <w:proofErr w:type="spellEnd"/>
+    </w:p>
+    <w:p>
+      <w:pPr>
+        <w:pStyle w:val="ListParagraph"/>
+        <w:rPr>
+          <w:rFonts w:ascii="Times New Roman" w:hAnsi="Times New Roman" w:cs="Times New Roman"/>
+          <w:sz w:val="24"/>
+          <w:szCs w:val="24"/>
+        </w:rPr>
+      </w:pPr>
+      <w:r>
+        <w:rPr>
+          <w:rFonts w:ascii="Times New Roman" w:hAnsi="Times New Roman" w:cs="Times New Roman"/>
+          <w:sz w:val="24"/>
+          <w:szCs w:val="24"/>
+        </w:rPr>
+        <w:t xml:space="preserve">Password: </w:t>
+      </w:r>
+      <w:proofErr w:type="spellStart"/>
+      <w:r>
+        <w:rPr>
+          <w:rFonts w:ascii="Times New Roman" w:hAnsi="Times New Roman" w:cs="Times New Roman"/>
+          <w:sz w:val="24"/>
+          <w:szCs w:val="24"/>
+        </w:rPr>
+        <w:t>sa</w:t>
+      </w:r>
+      <w:proofErr w:type="spellEnd"/>
+    </w:p>
+    <w:p>
+      <w:pPr>
+        <w:rPr>
+          <w:rFonts w:ascii="Times New Roman" w:hAnsi="Times New Roman" w:cs="Times New Roman"/>
+          <w:sz w:val="24"/>
+          <w:szCs w:val="24"/>
+        </w:rPr>
+      </w:pPr>
+      <w:r>
+        <w:rPr>
+          <w:rFonts w:ascii="Times New Roman" w:hAnsi="Times New Roman" w:cs="Times New Roman"/>
+          <w:sz w:val="24"/>
+          <w:szCs w:val="24"/>
+        </w:rPr>
+        <w:tab/>
+        <w:t xml:space="preserve">Note: need to add </w:t>
+      </w:r>
+      <w:r>
+        <w:rPr>
+          <w:rFonts w:ascii="Times New Roman" w:hAnsi="Times New Roman" w:cs="Times New Roman"/>
+          <w:sz w:val="24"/>
+          <w:szCs w:val="24"/>
+        </w:rPr>
+        <w:t>spring.h2.console.enabled=true</w:t>
+      </w:r>
+      <w:r>
+        <w:rPr>
+          <w:rFonts w:ascii="Times New Roman" w:hAnsi="Times New Roman" w:cs="Times New Roman"/>
+          <w:sz w:val="24"/>
+          <w:szCs w:val="24"/>
+        </w:rPr>
+        <w:t xml:space="preserve"> in </w:t>
+      </w:r>
+      <w:proofErr w:type="spellStart"/>
+      <w:r>
+        <w:rPr>
+          <w:rFonts w:ascii="Times New Roman" w:hAnsi="Times New Roman" w:cs="Times New Roman"/>
+          <w:sz w:val="24"/>
+          <w:szCs w:val="24"/>
+        </w:rPr>
         <w:t>application.properties</w:t>
       </w:r>
       <w:proofErr w:type="spellEnd"/>
@@ -1891,28 +2217,20 @@
       <w:r>
         <w:rPr>
           <w:rFonts w:ascii="Times New Roman" w:hAnsi="Times New Roman" w:cs="Times New Roman"/>
-          <w:sz w:val="24"/>
-          <w:szCs w:val="24"/>
-        </w:rPr>
-        <w:t>-</w:t>
-      </w:r>
-      <w:proofErr w:type="spellStart"/>
-      <w:r>
-        <w:rPr>
-          <w:rFonts w:ascii="Times New Roman" w:hAnsi="Times New Roman" w:cs="Times New Roman"/>
-          <w:sz w:val="24"/>
-          <w:szCs w:val="24"/>
-        </w:rPr>
-        <w:t>Dserver.port</w:t>
-      </w:r>
-      <w:proofErr w:type="spellEnd"/>
-      <w:r>
-        <w:rPr>
-          <w:rFonts w:ascii="Times New Roman" w:hAnsi="Times New Roman" w:cs="Times New Roman"/>
-          <w:sz w:val="24"/>
-          <w:szCs w:val="24"/>
-        </w:rPr>
-        <w:t>=8081</w:t>
+          <w:b/>
+          <w:bCs/>
+          <w:sz w:val="24"/>
+          <w:szCs w:val="24"/>
+        </w:rPr>
+        <w:t>References</w:t>
+      </w:r>
+      <w:r>
+        <w:rPr>
+          <w:rFonts w:ascii="Times New Roman" w:hAnsi="Times New Roman" w:cs="Times New Roman"/>
+          <w:sz w:val="24"/>
+          <w:szCs w:val="24"/>
+        </w:rPr>
+        <w:t>:</w:t>
       </w:r>
     </w:p>
     <w:p>
@@ -1958,6 +2276,53 @@
             <w:szCs w:val="24"/>
           </w:rPr>
           <w:t>https://launch4j.sourceforge.net/</w:t>
+        </w:r>
+      </w:hyperlink>
+    </w:p>
+    <w:p>
+      <w:pPr>
+        <w:rPr>
+          <w:rFonts w:ascii="Times New Roman" w:hAnsi="Times New Roman" w:cs="Times New Roman"/>
+          <w:sz w:val="24"/>
+          <w:szCs w:val="24"/>
+        </w:rPr>
+      </w:pPr>
+      <w:proofErr w:type="spellStart"/>
+      <w:r>
+        <w:rPr>
+          <w:rFonts w:ascii="Times New Roman" w:hAnsi="Times New Roman" w:cs="Times New Roman"/>
+          <w:sz w:val="24"/>
+          <w:szCs w:val="24"/>
+        </w:rPr>
+        <w:t>DBeaver</w:t>
+      </w:r>
+      <w:proofErr w:type="spellEnd"/>
+      <w:r>
+        <w:rPr>
+          <w:rFonts w:ascii="Times New Roman" w:hAnsi="Times New Roman" w:cs="Times New Roman"/>
+          <w:sz w:val="24"/>
+          <w:szCs w:val="24"/>
+        </w:rPr>
+        <w:t>:</w:t>
+      </w:r>
+    </w:p>
+    <w:p>
+      <w:pPr>
+        <w:rPr>
+          <w:rFonts w:ascii="Times New Roman" w:hAnsi="Times New Roman" w:cs="Times New Roman"/>
+          <w:sz w:val="24"/>
+          <w:szCs w:val="24"/>
+        </w:rPr>
+      </w:pPr>
+      <w:hyperlink r:id="rId11" w:history="1">
+        <w:r>
+          <w:rPr>
+            <w:rStyle w:val="Hyperlink"/>
+            <w:rFonts w:ascii="Times New Roman" w:hAnsi="Times New Roman" w:cs="Times New Roman"/>
+            <w:sz w:val="24"/>
+            <w:szCs w:val="24"/>
+          </w:rPr>
+          <w:t>https://dbeaver.io/</w:t>
         </w:r>
       </w:hyperlink>
     </w:p>
@@ -1985,7 +2350,7 @@
   <w:abstractNum w:abstractNumId="0" w15:restartNumberingAfterBreak="0">
     <w:nsid w:val="7AB84044"/>
     <w:multiLevelType w:val="hybridMultilevel"/>
-    <w:tmpl w:val="2480CB42"/>
+    <w:tmpl w:val="18B40B68"/>
     <w:lvl w:ilvl="0" w:tplc="0409000F">
       <w:start w:val="1"/>
       <w:numFmt w:val="decimal"/>

</xml_diff>